<commit_message>
updating schedule and syllabus docs for website
</commit_message>
<xml_diff>
--- a/syllabus.docx
+++ b/syllabus.docx
@@ -97,7 +97,7 @@
           <w:bCs/>
           <w:b/>
         </w:rPr>
-        <w:t xml:space="preserve">2024-08-26</w:t>
+        <w:t xml:space="preserve">2024-09-04</w:t>
       </w:r>
     </w:p>
     <w:bookmarkStart w:id="22" w:name="instructor"/>
@@ -688,6 +688,30 @@
       </w:r>
       <w:r>
         <w:t xml:space="preserve">.</w:t>
+      </w:r>
+    </w:p>
+    <w:p>
+      <w:pPr>
+        <w:pStyle w:val="BodyText"/>
+      </w:pPr>
+      <w:r>
+        <w:t xml:space="preserve">There will be no</w:t>
+      </w:r>
+      <w:r>
+        <w:t xml:space="preserve"> </w:t>
+      </w:r>
+      <w:r>
+        <w:rPr>
+          <w:bCs/>
+          <w:b/>
+        </w:rPr>
+        <w:t xml:space="preserve">final exam</w:t>
+      </w:r>
+      <w:r>
+        <w:t xml:space="preserve"> </w:t>
+      </w:r>
+      <w:r>
+        <w:t xml:space="preserve">for the class.</w:t>
       </w:r>
     </w:p>
     <w:bookmarkEnd w:id="34"/>
@@ -1407,7 +1431,7 @@
     <w:bookmarkStart w:id="58" w:name="download-the-syllabus"/>
     <w:p>
       <w:pPr>
-        <w:pStyle w:val="Heading2"/>
+        <w:pStyle w:val="Heading3"/>
       </w:pPr>
       <w:r>
         <w:t xml:space="preserve">Download the Syllabus</w:t>

</xml_diff>